<commit_message>
Rearraged CalculateProbableSimilarity method for optimisation.
</commit_message>
<xml_diff>
--- a/Умова задачі.docx
+++ b/Умова задачі.docx
@@ -14,7 +14,7 @@
           <w:color w:val="24292E"/>
           <w:sz w:val="36"/>
           <w:szCs w:val="36"/>
-          <w:lang w:val="uk-UA" w:eastAsia="en-GB"/>
+          <w:lang w:val="ru-RU" w:eastAsia="en-GB"/>
         </w:rPr>
       </w:pPr>
       <w:r>
@@ -41,8 +41,6 @@
         </w:rPr>
         <w:t>:</w:t>
       </w:r>
-      <w:bookmarkStart w:id="0" w:name="_GoBack"/>
-      <w:bookmarkEnd w:id="0"/>
     </w:p>
     <w:p>
       <w:pPr>
@@ -56,6 +54,8 @@
           <w:lang w:val="uk-UA" w:eastAsia="en-GB"/>
         </w:rPr>
       </w:pPr>
+      <w:bookmarkStart w:id="0" w:name="OLE_LINK1"/>
+      <w:bookmarkStart w:id="1" w:name="OLE_LINK2"/>
       <w:r>
         <w:rPr>
           <w:rFonts w:ascii="Montserrat" w:eastAsia="Times New Roman" w:hAnsi="Montserrat" w:cs="Segoe UI"/>
@@ -66,7 +66,7 @@
         </w:rPr>
         <w:t xml:space="preserve">Створіть новий </w:t>
       </w:r>
-      <w:bookmarkStart w:id="1" w:name="_Hlk26199517"/>
+      <w:bookmarkStart w:id="2" w:name="_Hlk26199517"/>
       <w:r>
         <w:rPr>
           <w:rFonts w:ascii="Montserrat" w:eastAsia="Times New Roman" w:hAnsi="Montserrat" w:cs="Segoe UI"/>
@@ -89,7 +89,7 @@
         </w:rPr>
         <w:t>Windows Form (.NET Framework)</w:t>
       </w:r>
-      <w:bookmarkEnd w:id="1"/>
+      <w:bookmarkEnd w:id="2"/>
       <w:r>
         <w:rPr>
           <w:rFonts w:ascii="Montserrat" w:eastAsia="Times New Roman" w:hAnsi="Montserrat" w:cs="Segoe UI"/>
@@ -335,17 +335,17 @@
           <w:szCs w:val="26"/>
           <w:lang w:val="uk-UA" w:eastAsia="en-GB"/>
         </w:rPr>
-        <w:t xml:space="preserve"> власноруч, або завантажит</w:t>
-      </w:r>
-      <w:r>
-        <w:rPr>
-          <w:rFonts w:ascii="Montserrat" w:eastAsia="Times New Roman" w:hAnsi="Montserrat" w:cs="Segoe UI"/>
-          <w:color w:val="24292E"/>
-          <w:sz w:val="26"/>
-          <w:szCs w:val="26"/>
-          <w:lang w:val="uk-UA" w:eastAsia="en-GB"/>
-        </w:rPr>
-        <w:t>и</w:t>
+        <w:t xml:space="preserve"> власноруч, або завантаж</w:t>
+      </w:r>
+      <w:r>
+        <w:rPr>
+          <w:rFonts w:ascii="Montserrat" w:eastAsia="Times New Roman" w:hAnsi="Montserrat" w:cs="Segoe UI"/>
+          <w:color w:val="24292E"/>
+          <w:sz w:val="26"/>
+          <w:szCs w:val="26"/>
+          <w:lang w:val="uk-UA" w:eastAsia="en-GB"/>
+        </w:rPr>
+        <w:t>увати</w:t>
       </w:r>
       <w:r>
         <w:rPr>
@@ -634,7 +634,27 @@
           <w:szCs w:val="26"/>
           <w:lang w:val="uk-UA" w:eastAsia="en-GB"/>
         </w:rPr>
-        <w:t xml:space="preserve">лів повинен бути винесений в окремий </w:t>
+        <w:t>лів</w:t>
+      </w:r>
+      <w:r>
+        <w:rPr>
+          <w:rFonts w:ascii="Montserrat" w:eastAsia="Times New Roman" w:hAnsi="Montserrat" w:cs="Segoe UI"/>
+          <w:color w:val="24292E"/>
+          <w:sz w:val="26"/>
+          <w:szCs w:val="26"/>
+          <w:lang w:val="uk-UA" w:eastAsia="en-GB"/>
+        </w:rPr>
+        <w:t>,</w:t>
+      </w:r>
+      <w:r>
+        <w:rPr>
+          <w:rFonts w:ascii="Montserrat" w:eastAsia="Times New Roman" w:hAnsi="Montserrat" w:cs="Segoe UI"/>
+          <w:color w:val="24292E"/>
+          <w:sz w:val="26"/>
+          <w:szCs w:val="26"/>
+          <w:lang w:val="uk-UA" w:eastAsia="en-GB"/>
+        </w:rPr>
+        <w:t xml:space="preserve"> повинен бути винесений в окремий </w:t>
       </w:r>
       <w:r>
         <w:rPr>
@@ -848,7 +868,29 @@
           <w:szCs w:val="26"/>
           <w:lang w:val="uk-UA" w:eastAsia="en-GB"/>
         </w:rPr>
-        <w:t xml:space="preserve"> варто ознайомитися з поняттям «Відстань Левенштейна» та алгоритм знаходження цієї відстані. </w:t>
+        <w:t xml:space="preserve"> варто ознайомитися з поняттям «Відстань Левенштейна» та алгоритм</w:t>
+      </w:r>
+      <w:r>
+        <w:rPr>
+          <w:rFonts w:ascii="Montserrat" w:eastAsia="Times New Roman" w:hAnsi="Montserrat" w:cs="Segoe UI"/>
+          <w:color w:val="24292E"/>
+          <w:sz w:val="26"/>
+          <w:szCs w:val="26"/>
+          <w:lang w:val="uk-UA" w:eastAsia="en-GB"/>
+        </w:rPr>
+        <w:t xml:space="preserve">ом </w:t>
+      </w:r>
+      <w:bookmarkStart w:id="3" w:name="_GoBack"/>
+      <w:bookmarkEnd w:id="3"/>
+      <w:r>
+        <w:rPr>
+          <w:rFonts w:ascii="Montserrat" w:eastAsia="Times New Roman" w:hAnsi="Montserrat" w:cs="Segoe UI"/>
+          <w:color w:val="24292E"/>
+          <w:sz w:val="26"/>
+          <w:szCs w:val="26"/>
+          <w:lang w:val="uk-UA" w:eastAsia="en-GB"/>
+        </w:rPr>
+        <w:t xml:space="preserve">знаходження цієї відстані. </w:t>
       </w:r>
       <w:r>
         <w:rPr>
@@ -973,6 +1015,8 @@
         </w:rPr>
         <w:t xml:space="preserve"> варто ознайомитися з подією PropertyChanged та класом Binding, який дозволяє «зв’язувати» поля форми з властивостями класів.</w:t>
       </w:r>
+      <w:bookmarkEnd w:id="0"/>
+      <w:bookmarkEnd w:id="1"/>
     </w:p>
     <w:sectPr>
       <w:pgSz w:w="11906" w:h="16838"/>

</xml_diff>